<commit_message>
Volumen/Størrelse fix. Tilføjet afsnit om manglende funktionalitet i synkroniseringsprocessen.
</commit_message>
<xml_diff>
--- a/Rapport og projektdokumentation/Rapport/15) Resultater og diskussion.docx
+++ b/Rapport og projektdokumentation/Rapport/15) Resultater og diskussion.docx
@@ -9,6 +9,8 @@
       <w:r>
         <w:t>Resultater og diskussion</w:t>
       </w:r>
+      <w:bookmarkStart w:id="0" w:name="_GoBack"/>
+      <w:bookmarkEnd w:id="0"/>
     </w:p>
     <w:p>
       <w:r>
@@ -18,10 +20,17 @@
         <w:t xml:space="preserve"> der er i ens fysiske køleskab, og det mål er opnået. Gruppen nåede ikke at implementere alle de</w:t>
       </w:r>
       <w:r>
-        <w:t xml:space="preserve"> udvidelser der blev foreslået – men det var heller ikke hensigten.  </w:t>
+        <w:t xml:space="preserve"> udvidelser der blev foreslået – men det var heller ikke hensigten. </w:t>
       </w:r>
-      <w:bookmarkStart w:id="0" w:name="_GoBack"/>
-      <w:bookmarkEnd w:id="0"/>
+      <w:r>
+        <w:t>Synkroniseringen blev implementeret, og virker med mange ting, men ikke ved synkroniseringen af 2 vare-instanser med samme type.</w:t>
+      </w:r>
+      <w:r>
+        <w:t xml:space="preserve"> </w:t>
+      </w:r>
+      <w:r>
+        <w:t>Løsningen er et redesign af databasen, og det blev vurderet at der ville være for meget refaktoreringsarbejde i denne iteration.</w:t>
+      </w:r>
     </w:p>
     <w:p/>
     <w:tbl>
@@ -188,6 +197,22 @@
                 <w:b/>
               </w:rPr>
               <w:t>Fremtidig iteration</w:t>
+            </w:r>
+          </w:p>
+        </w:tc>
+      </w:tr>
+      <w:tr>
+        <w:trPr>
+          <w:jc w:val="center"/>
+        </w:trPr>
+        <w:tc>
+          <w:tcPr>
+            <w:tcW w:w="5669" w:type="dxa"/>
+            <w:vAlign w:val="center"/>
+          </w:tcPr>
+          <w:p>
+            <w:r>
+              <w:t>Fejlfri synkronisering</w:t>
             </w:r>
           </w:p>
         </w:tc>
@@ -317,18 +342,10 @@
     <w:p>
       <w:pPr>
         <w:pStyle w:val="Heading3"/>
-        <w:rPr>
-          <w:lang w:val="en-US"/>
-        </w:rPr>
       </w:pPr>
-      <w:proofErr w:type="spellStart"/>
       <w:r>
-        <w:rPr>
-          <w:lang w:val="en-US"/>
-        </w:rPr>
         <w:t>Kristoffer</w:t>
       </w:r>
-      <w:proofErr w:type="spellEnd"/>
     </w:p>
     <w:p>
       <w:pPr>
@@ -1317,7 +1334,7 @@
   <a:extraClrSchemeLst/>
   <a:extLst>
     <a:ext uri="{05A4C25C-085E-4340-85A3-A5531E510DB2}">
-      <thm15:themeFamily xmlns:thm15="http://schemas.microsoft.com/office/thememl/2012/main" xmlns="" name="Office Theme" id="{62F939B6-93AF-4DB8-9C6B-D6C7DFDC589F}" vid="{4A3C46E8-61CC-4603-A589-7422A47A8E4A}"/>
+      <thm15:themeFamily xmlns="" xmlns:thm15="http://schemas.microsoft.com/office/thememl/2012/main" name="Office Theme" id="{62F939B6-93AF-4DB8-9C6B-D6C7DFDC589F}" vid="{4A3C46E8-61CC-4603-A589-7422A47A8E4A}"/>
     </a:ext>
   </a:extLst>
 </a:theme>

</xml_diff>